<commit_message>
Added Columns and Validation Annotations
</commit_message>
<xml_diff>
--- a/Documentation/étape 3/Annotations_parser.docx
+++ b/Documentation/étape 3/Annotations_parser.docx
@@ -11,6 +11,7 @@
           <w:sz w:val="48"/>
           <w:szCs w:val="48"/>
           <w:u w:val="single"/>
+          <w:lang w:val="fr-FR"/>
         </w:rPr>
       </w:pPr>
       <w:r>
@@ -19,19 +20,19 @@
           <w:sz w:val="48"/>
           <w:szCs w:val="48"/>
           <w:u w:val="single"/>
-        </w:rPr>
-        <w:t>Parasites, le parse</w:t>
-      </w:r>
-      <w:bookmarkStart w:id="0" w:name="_GoBack"/>
-      <w:bookmarkEnd w:id="0"/>
+          <w:lang w:val="fr-FR"/>
+        </w:rPr>
+        <w:t xml:space="preserve">Parasites, le parser </w:t>
+      </w:r>
       <w:r>
         <w:rPr>
           <w:b/>
           <w:sz w:val="48"/>
           <w:szCs w:val="48"/>
           <w:u w:val="single"/>
-        </w:rPr>
-        <w:t xml:space="preserve">r </w:t>
+          <w:lang w:val="fr-FR"/>
+        </w:rPr>
+        <w:t>d’</w:t>
       </w:r>
       <w:r>
         <w:rPr>
@@ -39,35 +40,41 @@
           <w:sz w:val="48"/>
           <w:szCs w:val="48"/>
           <w:u w:val="single"/>
-        </w:rPr>
-        <w:t>d’</w:t>
-      </w:r>
-      <w:r>
-        <w:rPr>
-          <w:b/>
-          <w:sz w:val="48"/>
-          <w:szCs w:val="48"/>
+          <w:lang w:val="fr-FR"/>
+        </w:rPr>
+        <w:t>annotations</w:t>
+      </w:r>
+    </w:p>
+    <w:p>
+      <w:pPr>
+        <w:rPr>
+          <w:lang w:val="fr-FR"/>
+        </w:rPr>
+      </w:pPr>
+    </w:p>
+    <w:p>
+      <w:pPr>
+        <w:pStyle w:val="Titre2"/>
+        <w:rPr>
           <w:u w:val="single"/>
-        </w:rPr>
-        <w:t>annotations</w:t>
-      </w:r>
-    </w:p>
-    <w:p/>
-    <w:p>
-      <w:pPr>
-        <w:pStyle w:val="Titre2"/>
+          <w:lang w:val="fr-FR"/>
+        </w:rPr>
+      </w:pPr>
+      <w:r>
         <w:rPr>
           <w:u w:val="single"/>
-        </w:rPr>
-      </w:pPr>
-      <w:r>
-        <w:rPr>
-          <w:u w:val="single"/>
+          <w:lang w:val="fr-FR"/>
         </w:rPr>
         <w:t>L’objectif des annotations en Java</w:t>
       </w:r>
     </w:p>
-    <w:p/>
+    <w:p>
+      <w:pPr>
+        <w:rPr>
+          <w:lang w:val="fr-FR"/>
+        </w:rPr>
+      </w:pPr>
+    </w:p>
     <w:p>
       <w:pPr>
         <w:rPr>
@@ -487,7 +494,6 @@
           <w:color w:val="000000"/>
           <w:sz w:val="20"/>
           <w:szCs w:val="20"/>
-          <w:lang w:val="fr-FR"/>
         </w:rPr>
       </w:pPr>
       <w:r>
@@ -498,21 +504,8 @@
           <w:color w:val="3381FF"/>
           <w:sz w:val="20"/>
           <w:szCs w:val="20"/>
-          <w:lang w:val="fr-FR"/>
-        </w:rPr>
-        <w:t>@Representation</w:t>
-      </w:r>
-      <w:r>
-        <w:rPr>
-          <w:rFonts w:ascii="Courier New" w:hAnsi="Courier New" w:cs="Courier New"/>
-          <w:b/>
-          <w:bCs/>
-          <w:color w:val="3381FF"/>
-          <w:sz w:val="20"/>
-          <w:szCs w:val="20"/>
-          <w:lang w:val="fr-FR"/>
-        </w:rPr>
-        <w:t>(« image.png »)</w:t>
+        </w:rPr>
+        <w:t>@Representation(« image.png »)</w:t>
       </w:r>
     </w:p>
     <w:p>
@@ -542,7 +535,6 @@
           <w:color w:val="000000"/>
           <w:sz w:val="20"/>
           <w:szCs w:val="20"/>
-          <w:lang w:val="fr-FR"/>
         </w:rPr>
       </w:pPr>
       <w:r>
@@ -553,33 +545,8 @@
           <w:color w:val="3381FF"/>
           <w:sz w:val="20"/>
           <w:szCs w:val="20"/>
-          <w:lang w:val="fr-FR"/>
-        </w:rPr>
-        <w:t>@</w:t>
-      </w:r>
-      <w:r>
-        <w:rPr>
-          <w:rFonts w:ascii="Courier New" w:hAnsi="Courier New" w:cs="Courier New"/>
-          <w:b/>
-          <w:bCs/>
-          <w:color w:val="3381FF"/>
-          <w:sz w:val="20"/>
-          <w:szCs w:val="20"/>
-          <w:lang w:val="fr-FR"/>
-        </w:rPr>
-        <w:t>Characteristics</w:t>
-      </w:r>
-      <w:r>
-        <w:rPr>
-          <w:rFonts w:ascii="Courier New" w:hAnsi="Courier New" w:cs="Courier New"/>
-          <w:b/>
-          <w:bCs/>
-          <w:color w:val="3381FF"/>
-          <w:sz w:val="20"/>
-          <w:szCs w:val="20"/>
-          <w:lang w:val="fr-FR"/>
-        </w:rPr>
-        <w:t>(cost = 3, attack = 5, …)</w:t>
+        </w:rPr>
+        <w:t>@Characteristics(cost = 3, attack = 5, …)</w:t>
       </w:r>
     </w:p>
     <w:p>
@@ -609,7 +576,6 @@
           <w:color w:val="000000"/>
           <w:sz w:val="20"/>
           <w:szCs w:val="20"/>
-          <w:lang w:val="fr-FR"/>
         </w:rPr>
       </w:pPr>
       <w:r>
@@ -620,67 +586,471 @@
           <w:color w:val="3381FF"/>
           <w:sz w:val="20"/>
           <w:szCs w:val="20"/>
-          <w:lang w:val="fr-FR"/>
-        </w:rPr>
-        <w:t>@</w:t>
-      </w:r>
-      <w:r>
-        <w:rPr>
-          <w:rFonts w:ascii="Courier New" w:hAnsi="Courier New" w:cs="Courier New"/>
+        </w:rPr>
+        <w:t>@SoundEffect(“sound.mp3”)</w:t>
+      </w:r>
+    </w:p>
+    <w:p/>
+    <w:p>
+      <w:pPr>
+        <w:pStyle w:val="Titre3"/>
+      </w:pPr>
+      <w:r>
+        <w:t>Annotation @Representation :</w:t>
+      </w:r>
+    </w:p>
+    <w:p>
+      <w:pPr>
+        <w:rPr>
+          <w:lang w:val="fr-FR"/>
+        </w:rPr>
+      </w:pPr>
+      <w:r>
+        <w:rPr>
+          <w:lang w:val="fr-FR"/>
+        </w:rPr>
+        <w:t>Cette annotation nous permet de pr</w:t>
+      </w:r>
+      <w:r>
+        <w:rPr>
+          <w:lang w:val="fr-FR"/>
+        </w:rPr>
+        <w:t>é</w:t>
+      </w:r>
+      <w:r>
+        <w:rPr>
+          <w:lang w:val="fr-FR"/>
+        </w:rPr>
+        <w:t>ciser facilement quelle sera l</w:t>
+      </w:r>
+      <w:r>
+        <w:rPr>
+          <w:lang w:val="fr-FR"/>
+        </w:rPr>
+        <w:t>’</w:t>
+      </w:r>
+      <w:r>
+        <w:rPr>
+          <w:lang w:val="fr-FR"/>
+        </w:rPr>
+        <w:t>ic</w:t>
+      </w:r>
+      <w:r>
+        <w:rPr>
+          <w:lang w:val="fr-FR"/>
+        </w:rPr>
+        <w:t>ô</w:t>
+      </w:r>
+      <w:r>
+        <w:rPr>
+          <w:lang w:val="fr-FR"/>
+        </w:rPr>
+        <w:t>ne repr</w:t>
+      </w:r>
+      <w:r>
+        <w:rPr>
+          <w:lang w:val="fr-FR"/>
+        </w:rPr>
+        <w:t>é</w:t>
+      </w:r>
+      <w:r>
+        <w:rPr>
+          <w:lang w:val="fr-FR"/>
+        </w:rPr>
+        <w:t>sentant le Parasite.</w:t>
+      </w:r>
+    </w:p>
+    <w:p>
+      <w:pPr>
+        <w:pStyle w:val="Titre3"/>
+        <w:rPr>
+          <w:lang w:val="fr-FR"/>
+        </w:rPr>
+      </w:pPr>
+      <w:r>
+        <w:rPr>
+          <w:lang w:val="fr-FR"/>
+        </w:rPr>
+        <w:t>Annotation @Characteristics :</w:t>
+      </w:r>
+    </w:p>
+    <w:p>
+      <w:pPr>
+        <w:rPr>
+          <w:lang w:val="fr-FR"/>
+        </w:rPr>
+      </w:pPr>
+      <w:r>
+        <w:rPr>
+          <w:lang w:val="fr-FR"/>
+        </w:rPr>
+        <w:t>Cette annotation nous permet de mettre plus clairement les caract</w:t>
+      </w:r>
+      <w:r>
+        <w:rPr>
+          <w:lang w:val="fr-FR"/>
+        </w:rPr>
+        <w:t>é</w:t>
+      </w:r>
+      <w:r>
+        <w:rPr>
+          <w:lang w:val="fr-FR"/>
+        </w:rPr>
+        <w:t>ristiques d</w:t>
+      </w:r>
+      <w:r>
+        <w:rPr>
+          <w:lang w:val="fr-FR"/>
+        </w:rPr>
+        <w:t>’</w:t>
+      </w:r>
+      <w:r>
+        <w:rPr>
+          <w:lang w:val="fr-FR"/>
+        </w:rPr>
+        <w:t xml:space="preserve">un parasite que si nous devions les placer </w:t>
+      </w:r>
+      <w:r>
+        <w:rPr>
+          <w:lang w:val="fr-FR"/>
+        </w:rPr>
+        <w:t>à</w:t>
+      </w:r>
+      <w:r>
+        <w:rPr>
+          <w:lang w:val="fr-FR"/>
+        </w:rPr>
+        <w:t xml:space="preserve"> la suite dans le constructeur du Super.</w:t>
+      </w:r>
+    </w:p>
+    <w:p>
+      <w:pPr>
+        <w:pStyle w:val="Titre3"/>
+        <w:rPr>
+          <w:lang w:val="fr-FR"/>
+        </w:rPr>
+      </w:pPr>
+      <w:r>
+        <w:rPr>
+          <w:lang w:val="fr-FR"/>
+        </w:rPr>
+        <w:t>Annotation @SoundEffect :</w:t>
+      </w:r>
+    </w:p>
+    <w:p>
+      <w:pPr>
+        <w:rPr>
+          <w:lang w:val="fr-FR"/>
+        </w:rPr>
+      </w:pPr>
+      <w:r>
+        <w:rPr>
+          <w:lang w:val="fr-FR"/>
+        </w:rPr>
+        <w:t>Cette annotation nous permet de pr</w:t>
+      </w:r>
+      <w:r>
+        <w:rPr>
+          <w:lang w:val="fr-FR"/>
+        </w:rPr>
+        <w:t>é</w:t>
+      </w:r>
+      <w:r>
+        <w:rPr>
+          <w:lang w:val="fr-FR"/>
+        </w:rPr>
+        <w:t>ciser un son qui sera jou</w:t>
+      </w:r>
+      <w:r>
+        <w:rPr>
+          <w:lang w:val="fr-FR"/>
+        </w:rPr>
+        <w:t>é</w:t>
+      </w:r>
+      <w:r>
+        <w:rPr>
+          <w:lang w:val="fr-FR"/>
+        </w:rPr>
+        <w:t xml:space="preserve"> lors de la cr</w:t>
+      </w:r>
+      <w:r>
+        <w:rPr>
+          <w:lang w:val="fr-FR"/>
+        </w:rPr>
+        <w:t>é</w:t>
+      </w:r>
+      <w:r>
+        <w:rPr>
+          <w:lang w:val="fr-FR"/>
+        </w:rPr>
+        <w:t>ation d</w:t>
+      </w:r>
+      <w:r>
+        <w:rPr>
+          <w:lang w:val="fr-FR"/>
+        </w:rPr>
+        <w:t>’</w:t>
+      </w:r>
+      <w:r>
+        <w:rPr>
+          <w:lang w:val="fr-FR"/>
+        </w:rPr>
+        <w:t>un parasite, au cas o</w:t>
+      </w:r>
+      <w:r>
+        <w:rPr>
+          <w:lang w:val="fr-FR"/>
+        </w:rPr>
+        <w:t>ù</w:t>
+      </w:r>
+      <w:r>
+        <w:rPr>
+          <w:lang w:val="fr-FR"/>
+        </w:rPr>
+        <w:t xml:space="preserve"> nous voudrions que chaque parasite ait un son diff</w:t>
+      </w:r>
+      <w:r>
+        <w:rPr>
+          <w:lang w:val="fr-FR"/>
+        </w:rPr>
+        <w:t>é</w:t>
+      </w:r>
+      <w:r>
+        <w:rPr>
+          <w:lang w:val="fr-FR"/>
+        </w:rPr>
+        <w:t>rent.</w:t>
+      </w:r>
+    </w:p>
+    <w:p>
+      <w:pPr>
+        <w:rPr>
+          <w:lang w:val="fr-FR"/>
+        </w:rPr>
+      </w:pPr>
+    </w:p>
+    <w:p>
+      <w:pPr>
+        <w:rPr>
+          <w:lang w:val="fr-FR"/>
+        </w:rPr>
+      </w:pPr>
+    </w:p>
+    <w:p>
+      <w:pPr>
+        <w:rPr>
+          <w:lang w:val="fr-FR"/>
+        </w:rPr>
+      </w:pPr>
+    </w:p>
+    <w:p>
+      <w:pPr>
+        <w:rPr>
+          <w:lang w:val="fr-FR"/>
+        </w:rPr>
+      </w:pPr>
+    </w:p>
+    <w:p>
+      <w:pPr>
+        <w:rPr>
+          <w:lang w:val="fr-FR"/>
+        </w:rPr>
+      </w:pPr>
+    </w:p>
+    <w:p>
+      <w:pPr>
+        <w:rPr>
+          <w:lang w:val="fr-FR"/>
+        </w:rPr>
+      </w:pPr>
+    </w:p>
+    <w:p>
+      <w:pPr>
+        <w:pStyle w:val="Titre2"/>
+        <w:rPr>
+          <w:u w:val="single"/>
+          <w:lang w:val="fr-FR"/>
+        </w:rPr>
+      </w:pPr>
+      <w:r>
+        <w:rPr>
+          <w:u w:val="single"/>
+          <w:lang w:val="fr-FR"/>
+        </w:rPr>
+        <w:lastRenderedPageBreak/>
+        <w:t>Les annotations pour l’application Java FX :</w:t>
+      </w:r>
+    </w:p>
+    <w:p>
+      <w:pPr>
+        <w:rPr>
+          <w:lang w:val="fr-FR"/>
+        </w:rPr>
+      </w:pPr>
+    </w:p>
+    <w:p>
+      <w:pPr>
+        <w:rPr>
+          <w:lang w:val="fr-FR"/>
+        </w:rPr>
+      </w:pPr>
+      <w:r>
+        <w:rPr>
+          <w:lang w:val="fr-FR"/>
+        </w:rPr>
+        <w:t>Dans le cadre du jeu, une application JavaFX est cr</w:t>
+      </w:r>
+      <w:r>
+        <w:rPr>
+          <w:lang w:val="fr-FR"/>
+        </w:rPr>
+        <w:t>éé</w:t>
+      </w:r>
+      <w:r>
+        <w:rPr>
+          <w:lang w:val="fr-FR"/>
+        </w:rPr>
+        <w:t>e et utilis</w:t>
+      </w:r>
+      <w:r>
+        <w:rPr>
+          <w:lang w:val="fr-FR"/>
+        </w:rPr>
+        <w:t>é</w:t>
+      </w:r>
+      <w:r>
+        <w:rPr>
+          <w:lang w:val="fr-FR"/>
+        </w:rPr>
+        <w:t>e comme plateforme multijoueur.</w:t>
+      </w:r>
+    </w:p>
+    <w:p>
+      <w:pPr>
+        <w:rPr>
+          <w:lang w:val="fr-FR"/>
+        </w:rPr>
+      </w:pPr>
+      <w:r>
+        <w:rPr>
+          <w:lang w:val="fr-FR"/>
+        </w:rPr>
+        <w:t xml:space="preserve">Afin de mutualiser notre code JavaFX, qui peut parfois </w:t>
+      </w:r>
+      <w:r>
+        <w:rPr>
+          <w:lang w:val="fr-FR"/>
+        </w:rPr>
+        <w:t>ê</w:t>
+      </w:r>
+      <w:r>
+        <w:rPr>
+          <w:lang w:val="fr-FR"/>
+        </w:rPr>
+        <w:t>tre verbeux, nous avons d</w:t>
+      </w:r>
+      <w:r>
+        <w:rPr>
+          <w:lang w:val="fr-FR"/>
+        </w:rPr>
+        <w:t>é</w:t>
+      </w:r>
+      <w:r>
+        <w:rPr>
+          <w:lang w:val="fr-FR"/>
+        </w:rPr>
+        <w:t>cid</w:t>
+      </w:r>
+      <w:r>
+        <w:rPr>
+          <w:lang w:val="fr-FR"/>
+        </w:rPr>
+        <w:t>é</w:t>
+      </w:r>
+      <w:r>
+        <w:rPr>
+          <w:lang w:val="fr-FR"/>
+        </w:rPr>
+        <w:t xml:space="preserve"> de mettre en place 2 types d</w:t>
+      </w:r>
+      <w:r>
+        <w:rPr>
+          <w:lang w:val="fr-FR"/>
+        </w:rPr>
+        <w:t>’</w:t>
+      </w:r>
+      <w:r>
+        <w:rPr>
+          <w:lang w:val="fr-FR"/>
+        </w:rPr>
+        <w:t>annotations</w:t>
+      </w:r>
+      <w:r>
+        <w:rPr>
+          <w:lang w:val="fr-FR"/>
+        </w:rPr>
+        <w:t> </w:t>
+      </w:r>
+      <w:r>
+        <w:rPr>
+          <w:lang w:val="fr-FR"/>
+        </w:rPr>
+        <w:t>:</w:t>
+      </w:r>
+    </w:p>
+    <w:p>
+      <w:pPr>
+        <w:rPr>
           <w:b/>
-          <w:bCs/>
-          <w:color w:val="3381FF"/>
-          <w:sz w:val="20"/>
-          <w:szCs w:val="20"/>
-          <w:lang w:val="fr-FR"/>
-        </w:rPr>
-        <w:t>SoundEffect(“sound.mp3”)</w:t>
-      </w:r>
-    </w:p>
-    <w:p>
-      <w:pPr>
-        <w:rPr>
-          <w:lang w:val="fr-FR"/>
-        </w:rPr>
-      </w:pPr>
-    </w:p>
-    <w:p>
-      <w:pPr>
-        <w:pStyle w:val="Titre3"/>
-        <w:rPr>
-          <w:lang w:val="fr-FR"/>
-        </w:rPr>
-      </w:pPr>
-      <w:r>
-        <w:rPr>
-          <w:lang w:val="fr-FR"/>
-        </w:rPr>
-        <w:t>Annotation @Representation :</w:t>
-      </w:r>
-    </w:p>
-    <w:p>
-      <w:pPr>
-        <w:rPr>
-          <w:lang w:val="fr-FR"/>
-        </w:rPr>
-      </w:pPr>
-      <w:r>
-        <w:rPr>
-          <w:lang w:val="fr-FR"/>
-        </w:rPr>
-        <w:t>Cette annotation nous permet de pr</w:t>
-      </w:r>
-      <w:r>
-        <w:rPr>
-          <w:lang w:val="fr-FR"/>
-        </w:rPr>
-        <w:t>é</w:t>
-      </w:r>
-      <w:r>
-        <w:rPr>
-          <w:lang w:val="fr-FR"/>
-        </w:rPr>
-        <w:t>ciser facilement quelle sera l</w:t>
+          <w:lang w:val="fr-FR"/>
+        </w:rPr>
+      </w:pPr>
+      <w:r>
+        <w:rPr>
+          <w:b/>
+          <w:lang w:val="fr-FR"/>
+        </w:rPr>
+        <w:t>@PressEnter</w:t>
+      </w:r>
+    </w:p>
+    <w:p>
+      <w:pPr>
+        <w:rPr>
+          <w:b/>
+          <w:lang w:val="fr-FR"/>
+        </w:rPr>
+      </w:pPr>
+      <w:r>
+        <w:rPr>
+          <w:b/>
+          <w:lang w:val="fr-FR"/>
+        </w:rPr>
+        <w:t>@ColumnTarget</w:t>
+      </w:r>
+    </w:p>
+    <w:p>
+      <w:pPr>
+        <w:pStyle w:val="Paragraphedeliste"/>
+        <w:numPr>
+          <w:ilvl w:val="0"/>
+          <w:numId w:val="1"/>
+        </w:numPr>
+        <w:rPr>
+          <w:lang w:val="fr-FR"/>
+        </w:rPr>
+      </w:pPr>
+      <w:r>
+        <w:rPr>
+          <w:b/>
+          <w:lang w:val="fr-FR"/>
+        </w:rPr>
+        <w:t xml:space="preserve"> </w:t>
+      </w:r>
+      <w:r>
+        <w:rPr>
+          <w:lang w:val="fr-FR"/>
+        </w:rPr>
+        <w:t>Lorsque l</w:t>
       </w:r>
       <w:r>
         <w:rPr>
@@ -692,88 +1062,81 @@
         <w:rPr>
           <w:lang w:val="fr-FR"/>
         </w:rPr>
-        <w:t>ic</w:t>
-      </w:r>
-      <w:r>
-        <w:rPr>
-          <w:lang w:val="fr-FR"/>
-        </w:rPr>
-        <w:t>ô</w:t>
-      </w:r>
-      <w:r>
-        <w:rPr>
-          <w:lang w:val="fr-FR"/>
-        </w:rPr>
-        <w:t>ne repr</w:t>
-      </w:r>
-      <w:r>
-        <w:rPr>
-          <w:lang w:val="fr-FR"/>
-        </w:rPr>
-        <w:t>é</w:t>
-      </w:r>
-      <w:r>
-        <w:rPr>
-          <w:lang w:val="fr-FR"/>
-        </w:rPr>
-        <w:t>sentant le Parasite.</w:t>
-      </w:r>
-    </w:p>
-    <w:p>
-      <w:pPr>
-        <w:pStyle w:val="Titre3"/>
-        <w:rPr>
-          <w:lang w:val="fr-FR"/>
-        </w:rPr>
-      </w:pPr>
-      <w:r>
-        <w:rPr>
-          <w:lang w:val="fr-FR"/>
-        </w:rPr>
-        <w:t>Annotation @</w:t>
-      </w:r>
-      <w:r>
-        <w:rPr>
-          <w:lang w:val="fr-FR"/>
-        </w:rPr>
-        <w:t>Characteristics</w:t>
-      </w:r>
-      <w:r>
-        <w:rPr>
-          <w:lang w:val="fr-FR"/>
-        </w:rPr>
-        <w:t> :</w:t>
-      </w:r>
-    </w:p>
-    <w:p>
-      <w:pPr>
-        <w:rPr>
-          <w:lang w:val="fr-FR"/>
-        </w:rPr>
-      </w:pPr>
-      <w:r>
-        <w:rPr>
-          <w:lang w:val="fr-FR"/>
-        </w:rPr>
-        <w:t xml:space="preserve">Cette annotation </w:t>
-      </w:r>
-      <w:r>
-        <w:rPr>
-          <w:lang w:val="fr-FR"/>
-        </w:rPr>
-        <w:t>nous permet de mettre plus clairement les caract</w:t>
-      </w:r>
-      <w:r>
-        <w:rPr>
-          <w:lang w:val="fr-FR"/>
-        </w:rPr>
-        <w:t>é</w:t>
-      </w:r>
-      <w:r>
-        <w:rPr>
-          <w:lang w:val="fr-FR"/>
-        </w:rPr>
-        <w:t>ristiques d</w:t>
+        <w:t xml:space="preserve">utilisateur renseigne un champ dans une application Desktop, il souhaite souvent pouvoir simplement appuyer sur la touche </w:t>
+      </w:r>
+      <w:r>
+        <w:rPr>
+          <w:lang w:val="fr-FR"/>
+        </w:rPr>
+        <w:t>« </w:t>
+      </w:r>
+      <w:r>
+        <w:rPr>
+          <w:lang w:val="fr-FR"/>
+        </w:rPr>
+        <w:t>entr</w:t>
+      </w:r>
+      <w:r>
+        <w:rPr>
+          <w:lang w:val="fr-FR"/>
+        </w:rPr>
+        <w:t>é</w:t>
+      </w:r>
+      <w:r>
+        <w:rPr>
+          <w:lang w:val="fr-FR"/>
+        </w:rPr>
+        <w:t>e</w:t>
+      </w:r>
+      <w:r>
+        <w:rPr>
+          <w:lang w:val="fr-FR"/>
+        </w:rPr>
+        <w:t> »</w:t>
+      </w:r>
+      <w:r>
+        <w:rPr>
+          <w:lang w:val="fr-FR"/>
+        </w:rPr>
+        <w:t xml:space="preserve"> de son ordinateur pour valider son texte, et non cliquer avec la sourie sur le bouton pr</w:t>
+      </w:r>
+      <w:r>
+        <w:rPr>
+          <w:lang w:val="fr-FR"/>
+        </w:rPr>
+        <w:t>é</w:t>
+      </w:r>
+      <w:r>
+        <w:rPr>
+          <w:lang w:val="fr-FR"/>
+        </w:rPr>
+        <w:t xml:space="preserve">vu </w:t>
+      </w:r>
+      <w:r>
+        <w:rPr>
+          <w:lang w:val="fr-FR"/>
+        </w:rPr>
+        <w:t>à</w:t>
+      </w:r>
+      <w:r>
+        <w:rPr>
+          <w:lang w:val="fr-FR"/>
+        </w:rPr>
+        <w:t xml:space="preserve"> cet effet.</w:t>
+      </w:r>
+    </w:p>
+    <w:p>
+      <w:pPr>
+        <w:pStyle w:val="Paragraphedeliste"/>
+        <w:rPr>
+          <w:lang w:val="fr-FR"/>
+        </w:rPr>
+      </w:pPr>
+      <w:r>
+        <w:rPr>
+          <w:lang w:val="fr-FR"/>
+        </w:rPr>
+        <w:t>L</w:t>
       </w:r>
       <w:r>
         <w:rPr>
@@ -785,7 +1148,31 @@
         <w:rPr>
           <w:lang w:val="fr-FR"/>
         </w:rPr>
-        <w:t xml:space="preserve">un parasite que si nous devions les placer </w:t>
+        <w:t>annotation @PressEnter permet au d</w:t>
+      </w:r>
+      <w:r>
+        <w:rPr>
+          <w:lang w:val="fr-FR"/>
+        </w:rPr>
+        <w:t>é</w:t>
+      </w:r>
+      <w:r>
+        <w:rPr>
+          <w:lang w:val="fr-FR"/>
+        </w:rPr>
+        <w:t>veloppeur de renseigner, pour un champ quelconque, le nom de la m</w:t>
+      </w:r>
+      <w:r>
+        <w:rPr>
+          <w:lang w:val="fr-FR"/>
+        </w:rPr>
+        <w:t>é</w:t>
+      </w:r>
+      <w:r>
+        <w:rPr>
+          <w:lang w:val="fr-FR"/>
+        </w:rPr>
+        <w:t xml:space="preserve">thode </w:t>
       </w:r>
       <w:r>
         <w:rPr>
@@ -797,88 +1184,7 @@
         <w:rPr>
           <w:lang w:val="fr-FR"/>
         </w:rPr>
-        <w:t xml:space="preserve"> la suite dans le constructeur du Super.</w:t>
-      </w:r>
-    </w:p>
-    <w:p>
-      <w:pPr>
-        <w:pStyle w:val="Titre3"/>
-        <w:rPr>
-          <w:lang w:val="fr-FR"/>
-        </w:rPr>
-      </w:pPr>
-      <w:r>
-        <w:rPr>
-          <w:lang w:val="fr-FR"/>
-        </w:rPr>
-        <w:t>Annotation @</w:t>
-      </w:r>
-      <w:r>
-        <w:rPr>
-          <w:lang w:val="fr-FR"/>
-        </w:rPr>
-        <w:t>SoundEffect</w:t>
-      </w:r>
-      <w:r>
-        <w:rPr>
-          <w:lang w:val="fr-FR"/>
-        </w:rPr>
-        <w:t> :</w:t>
-      </w:r>
-    </w:p>
-    <w:p>
-      <w:pPr>
-        <w:rPr>
-          <w:lang w:val="fr-FR"/>
-        </w:rPr>
-      </w:pPr>
-      <w:r>
-        <w:rPr>
-          <w:lang w:val="fr-FR"/>
-        </w:rPr>
-        <w:t>Cette annotation nous permet de pr</w:t>
-      </w:r>
-      <w:r>
-        <w:rPr>
-          <w:lang w:val="fr-FR"/>
-        </w:rPr>
-        <w:t>é</w:t>
-      </w:r>
-      <w:r>
-        <w:rPr>
-          <w:lang w:val="fr-FR"/>
-        </w:rPr>
-        <w:t xml:space="preserve">ciser </w:t>
-      </w:r>
-      <w:r>
-        <w:rPr>
-          <w:lang w:val="fr-FR"/>
-        </w:rPr>
-        <w:t>un son qui sera jou</w:t>
-      </w:r>
-      <w:r>
-        <w:rPr>
-          <w:lang w:val="fr-FR"/>
-        </w:rPr>
-        <w:t>é</w:t>
-      </w:r>
-      <w:r>
-        <w:rPr>
-          <w:lang w:val="fr-FR"/>
-        </w:rPr>
-        <w:t xml:space="preserve"> lors de la cr</w:t>
-      </w:r>
-      <w:r>
-        <w:rPr>
-          <w:lang w:val="fr-FR"/>
-        </w:rPr>
-        <w:t>é</w:t>
-      </w:r>
-      <w:r>
-        <w:rPr>
-          <w:lang w:val="fr-FR"/>
-        </w:rPr>
-        <w:t>ation d</w:t>
+        <w:t xml:space="preserve"> appeler lorsque l</w:t>
       </w:r>
       <w:r>
         <w:rPr>
@@ -890,32 +1196,546 @@
         <w:rPr>
           <w:lang w:val="fr-FR"/>
         </w:rPr>
-        <w:t>un parasite, au cas o</w:t>
-      </w:r>
-      <w:r>
-        <w:rPr>
-          <w:lang w:val="fr-FR"/>
-        </w:rPr>
-        <w:t>ù</w:t>
-      </w:r>
-      <w:r>
-        <w:rPr>
-          <w:lang w:val="fr-FR"/>
-        </w:rPr>
-        <w:t xml:space="preserve"> nous voudrions que chaque parasite ait un son diff</w:t>
-      </w:r>
-      <w:r>
-        <w:rPr>
-          <w:lang w:val="fr-FR"/>
-        </w:rPr>
-        <w:t>é</w:t>
-      </w:r>
-      <w:r>
-        <w:rPr>
-          <w:lang w:val="fr-FR"/>
-        </w:rPr>
-        <w:t>rent.</w:t>
-      </w:r>
+        <w:t>utilisateur se trouve dans ce champ et qu</w:t>
+      </w:r>
+      <w:r>
+        <w:rPr>
+          <w:lang w:val="fr-FR"/>
+        </w:rPr>
+        <w:t>’</w:t>
+      </w:r>
+      <w:r>
+        <w:rPr>
+          <w:lang w:val="fr-FR"/>
+        </w:rPr>
+        <w:t xml:space="preserve">il tape sur </w:t>
+      </w:r>
+      <w:r>
+        <w:rPr>
+          <w:lang w:val="fr-FR"/>
+        </w:rPr>
+        <w:t>« </w:t>
+      </w:r>
+      <w:r>
+        <w:rPr>
+          <w:lang w:val="fr-FR"/>
+        </w:rPr>
+        <w:t>entr</w:t>
+      </w:r>
+      <w:r>
+        <w:rPr>
+          <w:lang w:val="fr-FR"/>
+        </w:rPr>
+        <w:t>é</w:t>
+      </w:r>
+      <w:r>
+        <w:rPr>
+          <w:lang w:val="fr-FR"/>
+        </w:rPr>
+        <w:t>e</w:t>
+      </w:r>
+      <w:r>
+        <w:rPr>
+          <w:lang w:val="fr-FR"/>
+        </w:rPr>
+        <w:t> »</w:t>
+      </w:r>
+      <w:r>
+        <w:rPr>
+          <w:lang w:val="fr-FR"/>
+        </w:rPr>
+        <w:t>.</w:t>
+      </w:r>
+    </w:p>
+    <w:p>
+      <w:pPr>
+        <w:pStyle w:val="Paragraphedeliste"/>
+        <w:rPr>
+          <w:lang w:val="fr-FR"/>
+        </w:rPr>
+      </w:pPr>
+      <w:r>
+        <w:rPr>
+          <w:lang w:val="fr-FR"/>
+        </w:rPr>
+        <w:t xml:space="preserve">Ainsi, cette annotation a </w:t>
+      </w:r>
+      <w:r>
+        <w:rPr>
+          <w:lang w:val="fr-FR"/>
+        </w:rPr>
+        <w:t>é</w:t>
+      </w:r>
+      <w:r>
+        <w:rPr>
+          <w:lang w:val="fr-FR"/>
+        </w:rPr>
+        <w:t>t</w:t>
+      </w:r>
+      <w:r>
+        <w:rPr>
+          <w:lang w:val="fr-FR"/>
+        </w:rPr>
+        <w:t>é</w:t>
+      </w:r>
+      <w:r>
+        <w:rPr>
+          <w:lang w:val="fr-FR"/>
+        </w:rPr>
+        <w:t xml:space="preserve"> plac</w:t>
+      </w:r>
+      <w:r>
+        <w:rPr>
+          <w:lang w:val="fr-FR"/>
+        </w:rPr>
+        <w:t>é</w:t>
+      </w:r>
+      <w:r>
+        <w:rPr>
+          <w:lang w:val="fr-FR"/>
+        </w:rPr>
+        <w:t xml:space="preserve">e </w:t>
+      </w:r>
+      <w:r>
+        <w:rPr>
+          <w:lang w:val="fr-FR"/>
+        </w:rPr>
+        <w:t>à</w:t>
+      </w:r>
+      <w:r>
+        <w:rPr>
+          <w:lang w:val="fr-FR"/>
+        </w:rPr>
+        <w:t xml:space="preserve"> ce jour pour les champs de connexion ainsi que pour l</w:t>
+      </w:r>
+      <w:r>
+        <w:rPr>
+          <w:lang w:val="fr-FR"/>
+        </w:rPr>
+        <w:t>’</w:t>
+      </w:r>
+      <w:r>
+        <w:rPr>
+          <w:lang w:val="fr-FR"/>
+        </w:rPr>
+        <w:t>envoie d</w:t>
+      </w:r>
+      <w:r>
+        <w:rPr>
+          <w:lang w:val="fr-FR"/>
+        </w:rPr>
+        <w:t>’</w:t>
+      </w:r>
+      <w:r>
+        <w:rPr>
+          <w:lang w:val="fr-FR"/>
+        </w:rPr>
+        <w:t>un message dans le chat.</w:t>
+      </w:r>
+    </w:p>
+    <w:p>
+      <w:pPr>
+        <w:pStyle w:val="Paragraphedeliste"/>
+        <w:rPr>
+          <w:lang w:val="fr-FR"/>
+        </w:rPr>
+      </w:pPr>
+    </w:p>
+    <w:p>
+      <w:pPr>
+        <w:pStyle w:val="Paragraphedeliste"/>
+        <w:numPr>
+          <w:ilvl w:val="0"/>
+          <w:numId w:val="1"/>
+        </w:numPr>
+        <w:rPr>
+          <w:lang w:val="fr-FR"/>
+        </w:rPr>
+      </w:pPr>
+      <w:r>
+        <w:rPr>
+          <w:lang w:val="fr-FR"/>
+        </w:rPr>
+        <w:t>Pour notre application JavaFX, nous utilisons notamment un tableau afin de renseigner l</w:t>
+      </w:r>
+      <w:r>
+        <w:rPr>
+          <w:lang w:val="fr-FR"/>
+        </w:rPr>
+        <w:t>’é</w:t>
+      </w:r>
+      <w:r>
+        <w:rPr>
+          <w:lang w:val="fr-FR"/>
+        </w:rPr>
+        <w:t>tat du serveur et plus pr</w:t>
+      </w:r>
+      <w:r>
+        <w:rPr>
+          <w:lang w:val="fr-FR"/>
+        </w:rPr>
+        <w:t>é</w:t>
+      </w:r>
+      <w:r>
+        <w:rPr>
+          <w:lang w:val="fr-FR"/>
+        </w:rPr>
+        <w:t>cis</w:t>
+      </w:r>
+      <w:r>
+        <w:rPr>
+          <w:lang w:val="fr-FR"/>
+        </w:rPr>
+        <w:t>é</w:t>
+      </w:r>
+      <w:r>
+        <w:rPr>
+          <w:lang w:val="fr-FR"/>
+        </w:rPr>
+        <w:t>ment des parties en cours, en attente etc</w:t>
+      </w:r>
+      <w:r>
+        <w:rPr>
+          <w:lang w:val="fr-FR"/>
+        </w:rPr>
+        <w:t>…</w:t>
+      </w:r>
+    </w:p>
+    <w:p>
+      <w:pPr>
+        <w:pStyle w:val="Paragraphedeliste"/>
+        <w:rPr>
+          <w:lang w:val="fr-FR"/>
+        </w:rPr>
+      </w:pPr>
+      <w:r>
+        <w:rPr>
+          <w:lang w:val="fr-FR"/>
+        </w:rPr>
+        <w:t>Les tableaux JavaFX sont constitu</w:t>
+      </w:r>
+      <w:r>
+        <w:rPr>
+          <w:lang w:val="fr-FR"/>
+        </w:rPr>
+        <w:t>é</w:t>
+      </w:r>
+      <w:r>
+        <w:rPr>
+          <w:lang w:val="fr-FR"/>
+        </w:rPr>
+        <w:t xml:space="preserve">s de colonnes </w:t>
+      </w:r>
+      <w:r>
+        <w:rPr>
+          <w:lang w:val="fr-FR"/>
+        </w:rPr>
+        <w:t>à</w:t>
+      </w:r>
+      <w:r>
+        <w:rPr>
+          <w:lang w:val="fr-FR"/>
+        </w:rPr>
+        <w:t xml:space="preserve"> qui nous devons pr</w:t>
+      </w:r>
+      <w:r>
+        <w:rPr>
+          <w:lang w:val="fr-FR"/>
+        </w:rPr>
+        <w:t>é</w:t>
+      </w:r>
+      <w:r>
+        <w:rPr>
+          <w:lang w:val="fr-FR"/>
+        </w:rPr>
+        <w:t>ciser l</w:t>
+      </w:r>
+      <w:r>
+        <w:rPr>
+          <w:lang w:val="fr-FR"/>
+        </w:rPr>
+        <w:t>’</w:t>
+      </w:r>
+      <w:r>
+        <w:rPr>
+          <w:lang w:val="fr-FR"/>
+        </w:rPr>
+        <w:t>objet m</w:t>
+      </w:r>
+      <w:r>
+        <w:rPr>
+          <w:lang w:val="fr-FR"/>
+        </w:rPr>
+        <w:t>é</w:t>
+      </w:r>
+      <w:r>
+        <w:rPr>
+          <w:lang w:val="fr-FR"/>
+        </w:rPr>
+        <w:t>tier concern</w:t>
+      </w:r>
+      <w:r>
+        <w:rPr>
+          <w:lang w:val="fr-FR"/>
+        </w:rPr>
+        <w:t>é</w:t>
+      </w:r>
+      <w:r>
+        <w:rPr>
+          <w:lang w:val="fr-FR"/>
+        </w:rPr>
+        <w:t>, ainsi que le champ de cet objet.</w:t>
+      </w:r>
+    </w:p>
+    <w:p>
+      <w:pPr>
+        <w:pStyle w:val="Paragraphedeliste"/>
+        <w:rPr>
+          <w:lang w:val="fr-FR"/>
+        </w:rPr>
+      </w:pPr>
+      <w:r>
+        <w:rPr>
+          <w:lang w:val="fr-FR"/>
+        </w:rPr>
+        <w:t>Par exemple, dans notre cas, le tableau repr</w:t>
+      </w:r>
+      <w:r>
+        <w:rPr>
+          <w:lang w:val="fr-FR"/>
+        </w:rPr>
+        <w:t>é</w:t>
+      </w:r>
+      <w:r>
+        <w:rPr>
+          <w:lang w:val="fr-FR"/>
+        </w:rPr>
+        <w:t>sentant les parties actuelles g</w:t>
+      </w:r>
+      <w:r>
+        <w:rPr>
+          <w:lang w:val="fr-FR"/>
+        </w:rPr>
+        <w:t>è</w:t>
+      </w:r>
+      <w:r>
+        <w:rPr>
+          <w:lang w:val="fr-FR"/>
+        </w:rPr>
+        <w:t>rera un objet Game et les diff</w:t>
+      </w:r>
+      <w:r>
+        <w:rPr>
+          <w:lang w:val="fr-FR"/>
+        </w:rPr>
+        <w:t>é</w:t>
+      </w:r>
+      <w:r>
+        <w:rPr>
+          <w:lang w:val="fr-FR"/>
+        </w:rPr>
+        <w:t>rentes colonnes porteront soit le nom du cr</w:t>
+      </w:r>
+      <w:r>
+        <w:rPr>
+          <w:lang w:val="fr-FR"/>
+        </w:rPr>
+        <w:t>é</w:t>
+      </w:r>
+      <w:r>
+        <w:rPr>
+          <w:lang w:val="fr-FR"/>
+        </w:rPr>
+        <w:t>ateur, soit le nombre de joueurs actuels, etc</w:t>
+      </w:r>
+      <w:r>
+        <w:rPr>
+          <w:lang w:val="fr-FR"/>
+        </w:rPr>
+        <w:t>…</w:t>
+      </w:r>
+    </w:p>
+    <w:p>
+      <w:pPr>
+        <w:pStyle w:val="Paragraphedeliste"/>
+        <w:rPr>
+          <w:lang w:val="fr-FR"/>
+        </w:rPr>
+      </w:pPr>
+      <w:r>
+        <w:rPr>
+          <w:lang w:val="fr-FR"/>
+        </w:rPr>
+        <w:t>Signifier le champ concern</w:t>
+      </w:r>
+      <w:r>
+        <w:rPr>
+          <w:lang w:val="fr-FR"/>
+        </w:rPr>
+        <w:t>é</w:t>
+      </w:r>
+      <w:r>
+        <w:rPr>
+          <w:lang w:val="fr-FR"/>
+        </w:rPr>
+        <w:t xml:space="preserve"> par une colonne est tr</w:t>
+      </w:r>
+      <w:r>
+        <w:rPr>
+          <w:lang w:val="fr-FR"/>
+        </w:rPr>
+        <w:t>è</w:t>
+      </w:r>
+      <w:r>
+        <w:rPr>
+          <w:lang w:val="fr-FR"/>
+        </w:rPr>
+        <w:t>s verbeux en JavaFX et c</w:t>
+      </w:r>
+      <w:r>
+        <w:rPr>
+          <w:lang w:val="fr-FR"/>
+        </w:rPr>
+        <w:t>’</w:t>
+      </w:r>
+      <w:r>
+        <w:rPr>
+          <w:lang w:val="fr-FR"/>
+        </w:rPr>
+        <w:t>est un travail qui peut se mutualiser tr</w:t>
+      </w:r>
+      <w:r>
+        <w:rPr>
+          <w:lang w:val="fr-FR"/>
+        </w:rPr>
+        <w:t>è</w:t>
+      </w:r>
+      <w:r>
+        <w:rPr>
+          <w:lang w:val="fr-FR"/>
+        </w:rPr>
+        <w:t>s efficacement gr</w:t>
+      </w:r>
+      <w:r>
+        <w:rPr>
+          <w:lang w:val="fr-FR"/>
+        </w:rPr>
+        <w:t>â</w:t>
+      </w:r>
+      <w:r>
+        <w:rPr>
+          <w:lang w:val="fr-FR"/>
+        </w:rPr>
+        <w:t>ce aux annotations</w:t>
+      </w:r>
+      <w:r>
+        <w:rPr>
+          <w:lang w:val="fr-FR"/>
+        </w:rPr>
+        <w:t> </w:t>
+      </w:r>
+      <w:r>
+        <w:rPr>
+          <w:lang w:val="fr-FR"/>
+        </w:rPr>
+        <w:t>!</w:t>
+      </w:r>
+    </w:p>
+    <w:p>
+      <w:pPr>
+        <w:pStyle w:val="Paragraphedeliste"/>
+        <w:rPr>
+          <w:lang w:val="fr-FR"/>
+        </w:rPr>
+      </w:pPr>
+      <w:r>
+        <w:rPr>
+          <w:lang w:val="fr-FR"/>
+        </w:rPr>
+        <w:t>En effet, notre annotation @ColumnTarget renseigne imm</w:t>
+      </w:r>
+      <w:r>
+        <w:rPr>
+          <w:lang w:val="fr-FR"/>
+        </w:rPr>
+        <w:t>é</w:t>
+      </w:r>
+      <w:r>
+        <w:rPr>
+          <w:lang w:val="fr-FR"/>
+        </w:rPr>
+        <w:t>diatement le champ</w:t>
+      </w:r>
+      <w:bookmarkStart w:id="0" w:name="_GoBack"/>
+      <w:bookmarkEnd w:id="0"/>
+      <w:r>
+        <w:rPr>
+          <w:lang w:val="fr-FR"/>
+        </w:rPr>
+        <w:t xml:space="preserve"> de l</w:t>
+      </w:r>
+      <w:r>
+        <w:rPr>
+          <w:lang w:val="fr-FR"/>
+        </w:rPr>
+        <w:t>’</w:t>
+      </w:r>
+      <w:r>
+        <w:rPr>
+          <w:lang w:val="fr-FR"/>
+        </w:rPr>
+        <w:t>objet m</w:t>
+      </w:r>
+      <w:r>
+        <w:rPr>
+          <w:lang w:val="fr-FR"/>
+        </w:rPr>
+        <w:t>é</w:t>
+      </w:r>
+      <w:r>
+        <w:rPr>
+          <w:lang w:val="fr-FR"/>
+        </w:rPr>
+        <w:t>tier concern</w:t>
+      </w:r>
+      <w:r>
+        <w:rPr>
+          <w:lang w:val="fr-FR"/>
+        </w:rPr>
+        <w:t>é</w:t>
+      </w:r>
+      <w:r>
+        <w:rPr>
+          <w:lang w:val="fr-FR"/>
+        </w:rPr>
+        <w:t xml:space="preserve"> et </w:t>
+      </w:r>
+      <w:r>
+        <w:rPr>
+          <w:lang w:val="fr-FR"/>
+        </w:rPr>
+        <w:t>é</w:t>
+      </w:r>
+      <w:r>
+        <w:rPr>
+          <w:lang w:val="fr-FR"/>
+        </w:rPr>
+        <w:t>conomise de nombreuses lignes de codes.</w:t>
+      </w:r>
+    </w:p>
+    <w:p>
+      <w:pPr>
+        <w:rPr>
+          <w:lang w:val="fr-FR"/>
+        </w:rPr>
+      </w:pPr>
+    </w:p>
+    <w:p>
+      <w:pPr>
+        <w:rPr>
+          <w:lang w:val="fr-FR"/>
+        </w:rPr>
+      </w:pPr>
     </w:p>
     <w:p>
       <w:pPr>
@@ -949,7 +1769,124 @@
 </file>
 
 <file path=word/numbering.xml><?xml version="1.0" encoding="utf-8"?>
-<w:numbering xmlns:wpc="http://schemas.microsoft.com/office/word/2010/wordprocessingCanvas" xmlns:cx="http://schemas.microsoft.com/office/drawing/2014/chartex" xmlns:cx1="http://schemas.microsoft.com/office/drawing/2015/9/8/chartex" xmlns:cx2="http://schemas.microsoft.com/office/drawing/2015/10/21/chartex" xmlns:cx3="http://schemas.microsoft.com/office/drawing/2016/5/9/chartex" xmlns:cx4="http://schemas.microsoft.com/office/drawing/2016/5/10/chartex" xmlns:cx5="http://schemas.microsoft.com/office/drawing/2016/5/11/chartex" xmlns:cx6="http://schemas.microsoft.com/office/drawing/2016/5/12/chartex" xmlns:cx7="http://schemas.microsoft.com/office/drawing/2016/5/13/chartex" xmlns:cx8="http://schemas.microsoft.com/office/drawing/2016/5/14/chartex" xmlns:mc="http://schemas.openxmlformats.org/markup-compatibility/2006" xmlns:o="urn:schemas-microsoft-com:office:office" xmlns:r="http://schemas.openxmlformats.org/officeDocument/2006/relationships" xmlns:m="http://schemas.openxmlformats.org/officeDocument/2006/math" xmlns:v="urn:schemas-microsoft-com:vml" xmlns:wp14="http://schemas.microsoft.com/office/word/2010/wordprocessingDrawing" xmlns:wp="http://schemas.openxmlformats.org/drawingml/2006/wordprocessingDrawing" xmlns:w10="urn:schemas-microsoft-com:office:word" xmlns:w="http://schemas.openxmlformats.org/wordprocessingml/2006/main" xmlns:w14="http://schemas.microsoft.com/office/word/2010/wordml" xmlns:w15="http://schemas.microsoft.com/office/word/2012/wordml" xmlns:w16se="http://schemas.microsoft.com/office/word/2015/wordml/symex" xmlns:wpg="http://schemas.microsoft.com/office/word/2010/wordprocessingGroup" xmlns:wpi="http://schemas.microsoft.com/office/word/2010/wordprocessingInk" xmlns:wne="http://schemas.microsoft.com/office/word/2006/wordml" xmlns:wps="http://schemas.microsoft.com/office/word/2010/wordprocessingShape" mc:Ignorable="w14 w15 w16se wp14"/>
+<w:numbering xmlns:wpc="http://schemas.microsoft.com/office/word/2010/wordprocessingCanvas" xmlns:cx="http://schemas.microsoft.com/office/drawing/2014/chartex" xmlns:cx1="http://schemas.microsoft.com/office/drawing/2015/9/8/chartex" xmlns:cx2="http://schemas.microsoft.com/office/drawing/2015/10/21/chartex" xmlns:cx3="http://schemas.microsoft.com/office/drawing/2016/5/9/chartex" xmlns:cx4="http://schemas.microsoft.com/office/drawing/2016/5/10/chartex" xmlns:cx5="http://schemas.microsoft.com/office/drawing/2016/5/11/chartex" xmlns:cx6="http://schemas.microsoft.com/office/drawing/2016/5/12/chartex" xmlns:cx7="http://schemas.microsoft.com/office/drawing/2016/5/13/chartex" xmlns:cx8="http://schemas.microsoft.com/office/drawing/2016/5/14/chartex" xmlns:mc="http://schemas.openxmlformats.org/markup-compatibility/2006" xmlns:o="urn:schemas-microsoft-com:office:office" xmlns:r="http://schemas.openxmlformats.org/officeDocument/2006/relationships" xmlns:m="http://schemas.openxmlformats.org/officeDocument/2006/math" xmlns:v="urn:schemas-microsoft-com:vml" xmlns:wp14="http://schemas.microsoft.com/office/word/2010/wordprocessingDrawing" xmlns:wp="http://schemas.openxmlformats.org/drawingml/2006/wordprocessingDrawing" xmlns:w10="urn:schemas-microsoft-com:office:word" xmlns:w="http://schemas.openxmlformats.org/wordprocessingml/2006/main" xmlns:w14="http://schemas.microsoft.com/office/word/2010/wordml" xmlns:w15="http://schemas.microsoft.com/office/word/2012/wordml" xmlns:w16se="http://schemas.microsoft.com/office/word/2015/wordml/symex" xmlns:wpg="http://schemas.microsoft.com/office/word/2010/wordprocessingGroup" xmlns:wpi="http://schemas.microsoft.com/office/word/2010/wordprocessingInk" xmlns:wne="http://schemas.microsoft.com/office/word/2006/wordml" xmlns:wps="http://schemas.microsoft.com/office/word/2010/wordprocessingShape" mc:Ignorable="w14 w15 w16se wp14">
+  <w:abstractNum w:abstractNumId="0" w15:restartNumberingAfterBreak="0">
+    <w:nsid w:val="0E8000D8"/>
+    <w:multiLevelType w:val="hybridMultilevel"/>
+    <w:tmpl w:val="CF5A3698"/>
+    <w:lvl w:ilvl="0" w:tplc="C380B100">
+      <w:numFmt w:val="bullet"/>
+      <w:lvlText w:val=""/>
+      <w:lvlJc w:val="left"/>
+      <w:pPr>
+        <w:ind w:left="720" w:hanging="360"/>
+      </w:pPr>
+      <w:rPr>
+        <w:rFonts w:ascii="Symbol" w:eastAsia="Times New Roman" w:hAnsi="Symbol" w:cs="Times New Roman" w:hint="default"/>
+        <w:b/>
+      </w:rPr>
+    </w:lvl>
+    <w:lvl w:ilvl="1" w:tplc="08090003" w:tentative="1">
+      <w:start w:val="1"/>
+      <w:numFmt w:val="bullet"/>
+      <w:lvlText w:val="o"/>
+      <w:lvlJc w:val="left"/>
+      <w:pPr>
+        <w:ind w:left="1440" w:hanging="360"/>
+      </w:pPr>
+      <w:rPr>
+        <w:rFonts w:ascii="Courier New" w:hAnsi="Courier New" w:cs="Courier New" w:hint="default"/>
+      </w:rPr>
+    </w:lvl>
+    <w:lvl w:ilvl="2" w:tplc="08090005" w:tentative="1">
+      <w:start w:val="1"/>
+      <w:numFmt w:val="bullet"/>
+      <w:lvlText w:val=""/>
+      <w:lvlJc w:val="left"/>
+      <w:pPr>
+        <w:ind w:left="2160" w:hanging="360"/>
+      </w:pPr>
+      <w:rPr>
+        <w:rFonts w:ascii="Wingdings" w:hAnsi="Wingdings" w:hint="default"/>
+      </w:rPr>
+    </w:lvl>
+    <w:lvl w:ilvl="3" w:tplc="08090001" w:tentative="1">
+      <w:start w:val="1"/>
+      <w:numFmt w:val="bullet"/>
+      <w:lvlText w:val=""/>
+      <w:lvlJc w:val="left"/>
+      <w:pPr>
+        <w:ind w:left="2880" w:hanging="360"/>
+      </w:pPr>
+      <w:rPr>
+        <w:rFonts w:ascii="Symbol" w:hAnsi="Symbol" w:hint="default"/>
+      </w:rPr>
+    </w:lvl>
+    <w:lvl w:ilvl="4" w:tplc="08090003" w:tentative="1">
+      <w:start w:val="1"/>
+      <w:numFmt w:val="bullet"/>
+      <w:lvlText w:val="o"/>
+      <w:lvlJc w:val="left"/>
+      <w:pPr>
+        <w:ind w:left="3600" w:hanging="360"/>
+      </w:pPr>
+      <w:rPr>
+        <w:rFonts w:ascii="Courier New" w:hAnsi="Courier New" w:cs="Courier New" w:hint="default"/>
+      </w:rPr>
+    </w:lvl>
+    <w:lvl w:ilvl="5" w:tplc="08090005" w:tentative="1">
+      <w:start w:val="1"/>
+      <w:numFmt w:val="bullet"/>
+      <w:lvlText w:val=""/>
+      <w:lvlJc w:val="left"/>
+      <w:pPr>
+        <w:ind w:left="4320" w:hanging="360"/>
+      </w:pPr>
+      <w:rPr>
+        <w:rFonts w:ascii="Wingdings" w:hAnsi="Wingdings" w:hint="default"/>
+      </w:rPr>
+    </w:lvl>
+    <w:lvl w:ilvl="6" w:tplc="08090001" w:tentative="1">
+      <w:start w:val="1"/>
+      <w:numFmt w:val="bullet"/>
+      <w:lvlText w:val=""/>
+      <w:lvlJc w:val="left"/>
+      <w:pPr>
+        <w:ind w:left="5040" w:hanging="360"/>
+      </w:pPr>
+      <w:rPr>
+        <w:rFonts w:ascii="Symbol" w:hAnsi="Symbol" w:hint="default"/>
+      </w:rPr>
+    </w:lvl>
+    <w:lvl w:ilvl="7" w:tplc="08090003" w:tentative="1">
+      <w:start w:val="1"/>
+      <w:numFmt w:val="bullet"/>
+      <w:lvlText w:val="o"/>
+      <w:lvlJc w:val="left"/>
+      <w:pPr>
+        <w:ind w:left="5760" w:hanging="360"/>
+      </w:pPr>
+      <w:rPr>
+        <w:rFonts w:ascii="Courier New" w:hAnsi="Courier New" w:cs="Courier New" w:hint="default"/>
+      </w:rPr>
+    </w:lvl>
+    <w:lvl w:ilvl="8" w:tplc="08090005" w:tentative="1">
+      <w:start w:val="1"/>
+      <w:numFmt w:val="bullet"/>
+      <w:lvlText w:val=""/>
+      <w:lvlJc w:val="left"/>
+      <w:pPr>
+        <w:ind w:left="6480" w:hanging="360"/>
+      </w:pPr>
+      <w:rPr>
+        <w:rFonts w:ascii="Wingdings" w:hAnsi="Wingdings" w:hint="default"/>
+      </w:rPr>
+    </w:lvl>
+  </w:abstractNum>
+  <w:num w:numId="1">
+    <w:abstractNumId w:val="0"/>
+  </w:num>
+</w:numbering>
 </file>
 
 <file path=word/styles.xml><?xml version="1.0" encoding="utf-8"?>
@@ -1528,6 +2465,17 @@
       <w:szCs w:val="24"/>
     </w:rPr>
   </w:style>
+  <w:style w:type="paragraph" w:styleId="Paragraphedeliste">
+    <w:name w:val="List Paragraph"/>
+    <w:basedOn w:val="Normal"/>
+    <w:uiPriority w:val="34"/>
+    <w:qFormat/>
+    <w:rsid w:val="00854E8F"/>
+    <w:pPr>
+      <w:ind w:left="720"/>
+      <w:contextualSpacing/>
+    </w:pPr>
+  </w:style>
 </w:styles>
 </file>
 

</xml_diff>